<commit_message>
Casos de Uso Exapandido
Atualização do documento - sumário desatualizado
</commit_message>
<xml_diff>
--- a/Projeto 3/Analista e Projetista/Documento de Casos de Uso Expandido/Documento de Casos de Uso Expandido v1.1.docx
+++ b/Projeto 3/Analista e Projetista/Documento de Casos de Uso Expandido/Documento de Casos de Uso Expandido v1.1.docx
@@ -64,10 +64,7 @@
     <w:p/>
     <w:p/>
     <w:p/>
-    <w:p>
-      <w:bookmarkStart w:id="0" w:name="_GoBack"/>
-      <w:bookmarkEnd w:id="0"/>
-    </w:p>
+    <w:p/>
     <w:p/>
     <w:p/>
     <w:p>
@@ -200,6 +197,8 @@
           <w:r>
             <w:t>Sumário</w:t>
           </w:r>
+          <w:bookmarkStart w:id="0" w:name="_GoBack"/>
+          <w:bookmarkEnd w:id="0"/>
           <w:r>
             <w:br/>
           </w:r>
@@ -221,10 +220,11 @@
           <w:r>
             <w:fldChar w:fldCharType="separate"/>
           </w:r>
-          <w:hyperlink w:anchor="_Toc496296634" w:history="1">
+          <w:hyperlink w:anchor="_Toc496622482" w:history="1">
             <w:r>
               <w:rPr>
                 <w:rStyle w:val="Hyperlink"/>
+                <w:b/>
                 <w:noProof/>
               </w:rPr>
               <w:t>1.</w:t>
@@ -239,6 +239,7 @@
             <w:r>
               <w:rPr>
                 <w:rStyle w:val="Hyperlink"/>
+                <w:b/>
                 <w:noProof/>
               </w:rPr>
               <w:t>Realizar pagamentos</w:t>
@@ -262,7 +263,7 @@
                 <w:noProof/>
                 <w:webHidden/>
               </w:rPr>
-              <w:instrText xml:space="preserve"> PAGEREF _Toc496296634 \h </w:instrText>
+              <w:instrText xml:space="preserve"> PAGEREF _Toc496622482 \h </w:instrText>
             </w:r>
             <w:r>
               <w:rPr>
@@ -301,10 +302,11 @@
               <w:noProof/>
             </w:rPr>
           </w:pPr>
-          <w:hyperlink w:anchor="_Toc496296635" w:history="1">
+          <w:hyperlink w:anchor="_Toc496622483" w:history="1">
             <w:r>
               <w:rPr>
                 <w:rStyle w:val="Hyperlink"/>
+                <w:b/>
                 <w:noProof/>
               </w:rPr>
               <w:t>2.</w:t>
@@ -319,6 +321,7 @@
             <w:r>
               <w:rPr>
                 <w:rStyle w:val="Hyperlink"/>
+                <w:b/>
                 <w:noProof/>
               </w:rPr>
               <w:t>Visualizar todas as informações referente ao pagamento de um evento.</w:t>
@@ -342,7 +345,7 @@
                 <w:noProof/>
                 <w:webHidden/>
               </w:rPr>
-              <w:instrText xml:space="preserve"> PAGEREF _Toc496296635 \h </w:instrText>
+              <w:instrText xml:space="preserve"> PAGEREF _Toc496622483 \h </w:instrText>
             </w:r>
             <w:r>
               <w:rPr>
@@ -362,7 +365,7 @@
                 <w:noProof/>
                 <w:webHidden/>
               </w:rPr>
-              <w:t>3</w:t>
+              <w:t>4</w:t>
             </w:r>
             <w:r>
               <w:rPr>
@@ -381,10 +384,11 @@
               <w:noProof/>
             </w:rPr>
           </w:pPr>
-          <w:hyperlink w:anchor="_Toc496296636" w:history="1">
+          <w:hyperlink w:anchor="_Toc496622484" w:history="1">
             <w:r>
               <w:rPr>
                 <w:rStyle w:val="Hyperlink"/>
+                <w:b/>
                 <w:noProof/>
               </w:rPr>
               <w:t>3.</w:t>
@@ -399,6 +403,7 @@
             <w:r>
               <w:rPr>
                 <w:rStyle w:val="Hyperlink"/>
+                <w:b/>
                 <w:noProof/>
               </w:rPr>
               <w:t>Alterar dados de pagamentos armazenados</w:t>
@@ -422,7 +427,7 @@
                 <w:noProof/>
                 <w:webHidden/>
               </w:rPr>
-              <w:instrText xml:space="preserve"> PAGEREF _Toc496296636 \h </w:instrText>
+              <w:instrText xml:space="preserve"> PAGEREF _Toc496622484 \h </w:instrText>
             </w:r>
             <w:r>
               <w:rPr>
@@ -442,7 +447,7 @@
                 <w:noProof/>
                 <w:webHidden/>
               </w:rPr>
-              <w:t>4</w:t>
+              <w:t>5</w:t>
             </w:r>
             <w:r>
               <w:rPr>
@@ -461,10 +466,11 @@
               <w:noProof/>
             </w:rPr>
           </w:pPr>
-          <w:hyperlink w:anchor="_Toc496296637" w:history="1">
+          <w:hyperlink w:anchor="_Toc496622485" w:history="1">
             <w:r>
               <w:rPr>
                 <w:rStyle w:val="Hyperlink"/>
+                <w:b/>
                 <w:noProof/>
               </w:rPr>
               <w:t>4.</w:t>
@@ -479,6 +485,7 @@
             <w:r>
               <w:rPr>
                 <w:rStyle w:val="Hyperlink"/>
+                <w:b/>
                 <w:noProof/>
               </w:rPr>
               <w:t>Excluir dados de pagamentos armazenados</w:t>
@@ -502,7 +509,7 @@
                 <w:noProof/>
                 <w:webHidden/>
               </w:rPr>
-              <w:instrText xml:space="preserve"> PAGEREF _Toc496296637 \h </w:instrText>
+              <w:instrText xml:space="preserve"> PAGEREF _Toc496622485 \h </w:instrText>
             </w:r>
             <w:r>
               <w:rPr>
@@ -522,7 +529,89 @@
                 <w:noProof/>
                 <w:webHidden/>
               </w:rPr>
-              <w:t>5</w:t>
+              <w:t>6</w:t>
+            </w:r>
+            <w:r>
+              <w:rPr>
+                <w:noProof/>
+                <w:webHidden/>
+              </w:rPr>
+              <w:fldChar w:fldCharType="end"/>
+            </w:r>
+          </w:hyperlink>
+        </w:p>
+        <w:p>
+          <w:pPr>
+            <w:pStyle w:val="Sumrio2"/>
+            <w:rPr>
+              <w:rFonts w:cstheme="minorBidi"/>
+              <w:noProof/>
+            </w:rPr>
+          </w:pPr>
+          <w:hyperlink w:anchor="_Toc496622486" w:history="1">
+            <w:r>
+              <w:rPr>
+                <w:rStyle w:val="Hyperlink"/>
+                <w:b/>
+                <w:noProof/>
+              </w:rPr>
+              <w:t>5.</w:t>
+            </w:r>
+            <w:r>
+              <w:rPr>
+                <w:rFonts w:cstheme="minorBidi"/>
+                <w:noProof/>
+              </w:rPr>
+              <w:tab/>
+            </w:r>
+            <w:r>
+              <w:rPr>
+                <w:rStyle w:val="Hyperlink"/>
+                <w:b/>
+                <w:noProof/>
+              </w:rPr>
+              <w:t>Visualizar informação sobre o pagamento</w:t>
+            </w:r>
+            <w:r>
+              <w:rPr>
+                <w:noProof/>
+                <w:webHidden/>
+              </w:rPr>
+              <w:tab/>
+            </w:r>
+            <w:r>
+              <w:rPr>
+                <w:noProof/>
+                <w:webHidden/>
+              </w:rPr>
+              <w:fldChar w:fldCharType="begin"/>
+            </w:r>
+            <w:r>
+              <w:rPr>
+                <w:noProof/>
+                <w:webHidden/>
+              </w:rPr>
+              <w:instrText xml:space="preserve"> PAGEREF _Toc496622486 \h </w:instrText>
+            </w:r>
+            <w:r>
+              <w:rPr>
+                <w:noProof/>
+                <w:webHidden/>
+              </w:rPr>
+            </w:r>
+            <w:r>
+              <w:rPr>
+                <w:noProof/>
+                <w:webHidden/>
+              </w:rPr>
+              <w:fldChar w:fldCharType="separate"/>
+            </w:r>
+            <w:r>
+              <w:rPr>
+                <w:noProof/>
+                <w:webHidden/>
+              </w:rPr>
+              <w:t>7</w:t>
             </w:r>
             <w:r>
               <w:rPr>
@@ -577,7 +666,7 @@
           <w:color w:val="000000" w:themeColor="text1"/>
         </w:rPr>
       </w:pPr>
-      <w:bookmarkStart w:id="1" w:name="_Toc496296634"/>
+      <w:bookmarkStart w:id="1" w:name="_Toc496622482"/>
       <w:r>
         <w:rPr>
           <w:b/>
@@ -1372,7 +1461,7 @@
           <w:color w:val="auto"/>
         </w:rPr>
       </w:pPr>
-      <w:bookmarkStart w:id="2" w:name="_Toc496296635"/>
+      <w:bookmarkStart w:id="2" w:name="_Toc496622483"/>
       <w:r>
         <w:rPr>
           <w:b/>
@@ -2180,7 +2269,7 @@
           <w:color w:val="auto"/>
         </w:rPr>
       </w:pPr>
-      <w:bookmarkStart w:id="3" w:name="_Toc496296636"/>
+      <w:bookmarkStart w:id="3" w:name="_Toc496622484"/>
       <w:r>
         <w:rPr>
           <w:b/>
@@ -3019,7 +3108,7 @@
           <w:color w:val="auto"/>
         </w:rPr>
       </w:pPr>
-      <w:bookmarkStart w:id="4" w:name="_Toc496296637"/>
+      <w:bookmarkStart w:id="4" w:name="_Toc496622485"/>
       <w:r>
         <w:rPr>
           <w:b/>
@@ -3633,6 +3722,7 @@
         </w:rPr>
       </w:pPr>
       <w:bookmarkStart w:id="5" w:name="_Toc496267677"/>
+      <w:bookmarkStart w:id="6" w:name="_Toc496622486"/>
       <w:r>
         <w:rPr>
           <w:b/>
@@ -3642,6 +3732,7 @@
         <w:t>Visualizar informação sobre o pagamento</w:t>
       </w:r>
       <w:bookmarkEnd w:id="5"/>
+      <w:bookmarkEnd w:id="6"/>
     </w:p>
     <w:p>
       <w:pPr>
@@ -3799,31 +3890,7 @@
           <w:sz w:val="24"/>
           <w:szCs w:val="24"/>
         </w:rPr>
-        <w:t>Visualizar</w:t>
-      </w:r>
-      <w:r>
-        <w:rPr>
-          <w:rFonts w:ascii="Times New Roman" w:hAnsi="Times New Roman" w:cs="Times New Roman"/>
-          <w:sz w:val="24"/>
-          <w:szCs w:val="24"/>
-        </w:rPr>
-        <w:t xml:space="preserve"> informações sobre o </w:t>
-      </w:r>
-      <w:r>
-        <w:rPr>
-          <w:rFonts w:ascii="Times New Roman" w:hAnsi="Times New Roman" w:cs="Times New Roman"/>
-          <w:sz w:val="24"/>
-          <w:szCs w:val="24"/>
-        </w:rPr>
-        <w:t>pagamento</w:t>
-      </w:r>
-      <w:r>
-        <w:rPr>
-          <w:rFonts w:ascii="Times New Roman" w:hAnsi="Times New Roman" w:cs="Times New Roman"/>
-          <w:sz w:val="24"/>
-          <w:szCs w:val="24"/>
-        </w:rPr>
-        <w:t xml:space="preserve"> realizado pelo Cliente</w:t>
+        <w:t>Visualizar informações sobre o pagamento realizado pelo Cliente</w:t>
       </w:r>
     </w:p>
     <w:p>
@@ -3864,63 +3931,7 @@
           <w:sz w:val="24"/>
           <w:szCs w:val="24"/>
         </w:rPr>
-        <w:t>O Cliente solicita visualizar as informações referente ao</w:t>
-      </w:r>
-      <w:r>
-        <w:rPr>
-          <w:rFonts w:ascii="Times New Roman" w:hAnsi="Times New Roman" w:cs="Times New Roman"/>
-          <w:sz w:val="24"/>
-          <w:szCs w:val="24"/>
-        </w:rPr>
-        <w:t>s</w:t>
-      </w:r>
-      <w:r>
-        <w:rPr>
-          <w:rFonts w:ascii="Times New Roman" w:hAnsi="Times New Roman" w:cs="Times New Roman"/>
-          <w:sz w:val="24"/>
-          <w:szCs w:val="24"/>
-        </w:rPr>
-        <w:t xml:space="preserve"> pagamento</w:t>
-      </w:r>
-      <w:r>
-        <w:rPr>
-          <w:rFonts w:ascii="Times New Roman" w:hAnsi="Times New Roman" w:cs="Times New Roman"/>
-          <w:sz w:val="24"/>
-          <w:szCs w:val="24"/>
-        </w:rPr>
-        <w:t>s</w:t>
-      </w:r>
-      <w:r>
-        <w:rPr>
-          <w:rFonts w:ascii="Times New Roman" w:hAnsi="Times New Roman" w:cs="Times New Roman"/>
-          <w:sz w:val="24"/>
-          <w:szCs w:val="24"/>
-        </w:rPr>
-        <w:t xml:space="preserve"> realizado</w:t>
-      </w:r>
-      <w:r>
-        <w:rPr>
-          <w:rFonts w:ascii="Times New Roman" w:hAnsi="Times New Roman" w:cs="Times New Roman"/>
-          <w:sz w:val="24"/>
-          <w:szCs w:val="24"/>
-        </w:rPr>
-        <w:t>s</w:t>
-      </w:r>
-      <w:r>
-        <w:rPr>
-          <w:rFonts w:ascii="Times New Roman" w:hAnsi="Times New Roman" w:cs="Times New Roman"/>
-          <w:sz w:val="24"/>
-          <w:szCs w:val="24"/>
-        </w:rPr>
-        <w:t>. O sistema retorna as informações solicitadas</w:t>
-      </w:r>
-      <w:r>
-        <w:rPr>
-          <w:rFonts w:ascii="Times New Roman" w:hAnsi="Times New Roman" w:cs="Times New Roman"/>
-          <w:sz w:val="24"/>
-          <w:szCs w:val="24"/>
-        </w:rPr>
-        <w:t>, incluindo a situação atual do pagamento.</w:t>
+        <w:t>O Cliente solicita visualizar as informações referente aos pagamentos realizados. O sistema retorna as informações solicitadas, incluindo a situação atual do pagamento.</w:t>
       </w:r>
     </w:p>
     <w:p>
@@ -4114,22 +4125,7 @@
               <w:jc w:val="both"/>
             </w:pPr>
             <w:r>
-              <w:t>Este caso de uso começa quando o</w:t>
-            </w:r>
-            <w:r>
-              <w:t xml:space="preserve"> Cliente</w:t>
-            </w:r>
-            <w:r>
-              <w:t xml:space="preserve"> solicita a visualização</w:t>
-            </w:r>
-            <w:r>
-              <w:t xml:space="preserve"> da</w:t>
-            </w:r>
-            <w:r>
-              <w:t xml:space="preserve">s </w:t>
-            </w:r>
-            <w:r>
-              <w:t>informações referente aos pagamentos realizados por ele.</w:t>
+              <w:t>Este caso de uso começa quando o Cliente solicita a visualização das informações referente aos pagamentos realizados por ele.</w:t>
             </w:r>
           </w:p>
         </w:tc>
@@ -4168,13 +4164,7 @@
               <w:jc w:val="both"/>
             </w:pPr>
             <w:r>
-              <w:t xml:space="preserve">O </w:t>
-            </w:r>
-            <w:r>
-              <w:t>Cliente escolhe um pagamento</w:t>
-            </w:r>
-            <w:r>
-              <w:t xml:space="preserve"> específico para visualizar as informações.</w:t>
+              <w:t>O Cliente escolhe um pagamento específico para visualizar as informações.</w:t>
             </w:r>
           </w:p>
         </w:tc>
@@ -7282,7 +7272,7 @@
 </file>
 
 <file path=customXml/itemProps1.xml><?xml version="1.0" encoding="utf-8"?>
-<ds:datastoreItem xmlns:ds="http://schemas.openxmlformats.org/officeDocument/2006/customXml" ds:itemID="{C02069FE-9574-42BD-8DCE-DA5A1C3E352B}">
+<ds:datastoreItem xmlns:ds="http://schemas.openxmlformats.org/officeDocument/2006/customXml" ds:itemID="{61C2D3E4-A957-4F14-A319-C083DC6F9D3F}">
   <ds:schemaRefs>
     <ds:schemaRef ds:uri="http://schemas.openxmlformats.org/officeDocument/2006/bibliography"/>
   </ds:schemaRefs>

</xml_diff>